<commit_message>
Upload da quarta questão
</commit_message>
<xml_diff>
--- a/Documentacao/PropostaColetaLixo.docx
+++ b/Documentacao/PropostaColetaLixo.docx
@@ -30,7 +30,15 @@
     <w:p/>
     <w:p>
       <w:r>
-        <w:t xml:space="preserve">3ª (2,0) : Sim, o SCRUM poderia ser aplicado. A equipe de Full </w:t>
+        <w:t>3ª (2,0</w:t>
+      </w:r>
+      <w:proofErr w:type="gramStart"/>
+      <w:r>
+        <w:t>) :</w:t>
+      </w:r>
+      <w:proofErr w:type="gramEnd"/>
+      <w:r>
+        <w:t xml:space="preserve"> Sim, o SCRUM poderia ser aplicado. A equipe de Full </w:t>
       </w:r>
       <w:proofErr w:type="spellStart"/>
       <w:r>
@@ -65,6 +73,21 @@
         <w:t>, seria designado um para assumir a posição de Scrum Master, onde terá como responsabilidade orientar na parte de método de trabalho, garantindo que o projeto não irá congelar, protegendo-o de interferências externas.</w:t>
       </w:r>
     </w:p>
+    <w:p/>
+    <w:p>
+      <w:r>
+        <w:t>4ª (peso 2,0</w:t>
+      </w:r>
+      <w:proofErr w:type="gramStart"/>
+      <w:r>
+        <w:t>) :</w:t>
+      </w:r>
+      <w:proofErr w:type="gramEnd"/>
+      <w:r>
+        <w:t xml:space="preserve"> Serão necessários dados referentes a tonelagem de capacidade de cada caminhão, ruas das cidades a serem percorridas, geração de lixo de cada uma delas. Os atributos de qualidade essenciais serão a Integridade para que não haja divergência nos caminhões e ruas a serem coletado o lixo, a manutenibilidade do dado, já que a quantidade de lixo produzida pode variar de acordo com dia/rua e legibilidade do dado, já que sua identificação é essencial para o processo da empresa de coleta.</w:t>
+      </w:r>
+    </w:p>
+    <w:p/>
     <w:sectPr>
       <w:pgSz w:w="11906" w:h="16838"/>
       <w:pgMar w:top="1417" w:right="1701" w:bottom="1417" w:left="1701" w:header="708" w:footer="708" w:gutter="0"/>

</xml_diff>

<commit_message>
Upload da quinta questão
</commit_message>
<xml_diff>
--- a/Documentacao/PropostaColetaLixo.docx
+++ b/Documentacao/PropostaColetaLixo.docx
@@ -30,15 +30,7 @@
     <w:p/>
     <w:p>
       <w:r>
-        <w:t>3ª (2,0</w:t>
-      </w:r>
-      <w:proofErr w:type="gramStart"/>
-      <w:r>
-        <w:t>) :</w:t>
-      </w:r>
-      <w:proofErr w:type="gramEnd"/>
-      <w:r>
-        <w:t xml:space="preserve"> Sim, o SCRUM poderia ser aplicado. A equipe de Full </w:t>
+        <w:t xml:space="preserve">3ª (2,0) : Sim, o SCRUM poderia ser aplicado. A equipe de Full </w:t>
       </w:r>
       <w:proofErr w:type="spellStart"/>
       <w:r>
@@ -76,17 +68,16 @@
     <w:p/>
     <w:p>
       <w:r>
-        <w:t>4ª (peso 2,0</w:t>
-      </w:r>
-      <w:proofErr w:type="gramStart"/>
-      <w:r>
-        <w:t>) :</w:t>
-      </w:r>
-      <w:proofErr w:type="gramEnd"/>
-      <w:r>
-        <w:t xml:space="preserve"> Serão necessários dados referentes a tonelagem de capacidade de cada caminhão, ruas das cidades a serem percorridas, geração de lixo de cada uma delas. Os atributos de qualidade essenciais serão a Integridade para que não haja divergência nos caminhões e ruas a serem coletado o lixo, a manutenibilidade do dado, já que a quantidade de lixo produzida pode variar de acordo com dia/rua e legibilidade do dado, já que sua identificação é essencial para o processo da empresa de coleta.</w:t>
+        <w:t>4ª (peso 2,0) : Serão necessários dados referentes a tonelagem de capacidade de cada caminhão, ruas das cidades a serem percorridas, geração de lixo de cada uma delas. Os atributos de qualidade essenciais serão a Integridade para que não haja divergência nos caminhões e ruas a serem coletado o lixo, a manutenibilidade do dado, já que a quantidade de lixo produzida pode variar de acordo com dia/rua e legibilidade do dado, já que sua identificação é essencial para o processo da empresa de coleta.</w:t>
       </w:r>
     </w:p>
+    <w:p/>
+    <w:p>
+      <w:r>
+        <w:t>5ª (peso 2,0) : Como já foi detalhado os requisitos em termos de dados, nos encontramos na fase de especificar/modelar o banco de dados</w:t>
+      </w:r>
+    </w:p>
+    <w:p/>
     <w:p/>
     <w:sectPr>
       <w:pgSz w:w="11906" w:h="16838"/>

</xml_diff>